<commit_message>
Uppdaterade How To för att stämma överens med version 0.0.3
</commit_message>
<xml_diff>
--- a/How To.docx
+++ b/How To.docx
@@ -6,21 +6,39 @@
       <w:pPr>
         <w:pStyle w:val="Rubrik1"/>
       </w:pPr>
-      <w:r>
-        <w:t>WebbNote – Kort tutorial</w:t>
-      </w:r>
-    </w:p>
-    <w:p>
-      <w:pPr>
-        <w:spacing w:line="360" w:lineRule="auto"/>
-      </w:pPr>
-    </w:p>
-    <w:p>
-      <w:pPr>
-        <w:spacing w:line="360" w:lineRule="auto"/>
-      </w:pPr>
-      <w:r>
-        <w:t>En WebbNote-presentation består av ett HTML5-dokument och en ljudfil. Ett JavaScript används sedan för att få det att fungera som en rullande presentation.</w:t>
+      <w:proofErr w:type="spellStart"/>
+      <w:r>
+        <w:t>WebbNote</w:t>
+      </w:r>
+      <w:proofErr w:type="spellEnd"/>
+      <w:r>
+        <w:t xml:space="preserve"> – Kort </w:t>
+      </w:r>
+      <w:proofErr w:type="spellStart"/>
+      <w:r>
+        <w:t>tutorial</w:t>
+      </w:r>
+      <w:proofErr w:type="spellEnd"/>
+    </w:p>
+    <w:p>
+      <w:pPr>
+        <w:spacing w:line="360" w:lineRule="auto"/>
+      </w:pPr>
+    </w:p>
+    <w:p>
+      <w:pPr>
+        <w:spacing w:line="360" w:lineRule="auto"/>
+      </w:pPr>
+      <w:r>
+        <w:t xml:space="preserve">En </w:t>
+      </w:r>
+      <w:proofErr w:type="spellStart"/>
+      <w:r>
+        <w:t>WebbNote-presentation</w:t>
+      </w:r>
+      <w:proofErr w:type="spellEnd"/>
+      <w:r>
+        <w:t xml:space="preserve"> består av ett HTML5-dokument och en ljudfil. Ett JavaScript används sedan för att få det att fungera som en rullande presentation.</w:t>
       </w:r>
     </w:p>
     <w:p>
@@ -52,7 +70,32 @@
           <w:rStyle w:val="HTML-kod"/>
           <w:sz w:val="22"/>
         </w:rPr>
-        <w:t>&lt;!DOCTYPE html&gt;</w:t>
+        <w:t>&lt;</w:t>
+      </w:r>
+      <w:proofErr w:type="gramStart"/>
+      <w:r>
+        <w:rPr>
+          <w:rStyle w:val="HTML-kod"/>
+          <w:sz w:val="22"/>
+        </w:rPr>
+        <w:t>!</w:t>
+      </w:r>
+      <w:proofErr w:type="spellStart"/>
+      <w:r>
+        <w:rPr>
+          <w:rStyle w:val="HTML-kod"/>
+          <w:sz w:val="22"/>
+        </w:rPr>
+        <w:t>DOCTYPE</w:t>
+      </w:r>
+      <w:proofErr w:type="spellEnd"/>
+      <w:proofErr w:type="gramEnd"/>
+      <w:r>
+        <w:rPr>
+          <w:rStyle w:val="HTML-kod"/>
+          <w:sz w:val="22"/>
+        </w:rPr>
+        <w:t xml:space="preserve"> html&gt;</w:t>
       </w:r>
     </w:p>
     <w:p>
@@ -68,7 +111,23 @@
           <w:rStyle w:val="HTML-kod"/>
           <w:sz w:val="22"/>
         </w:rPr>
-        <w:t>&lt;html class="dev"&gt;</w:t>
+        <w:t xml:space="preserve">&lt;html </w:t>
+      </w:r>
+      <w:proofErr w:type="spellStart"/>
+      <w:r>
+        <w:rPr>
+          <w:rStyle w:val="HTML-kod"/>
+          <w:sz w:val="22"/>
+        </w:rPr>
+        <w:t>class="dev</w:t>
+      </w:r>
+      <w:proofErr w:type="spellEnd"/>
+      <w:r>
+        <w:rPr>
+          <w:rStyle w:val="HTML-kod"/>
+          <w:sz w:val="22"/>
+        </w:rPr>
+        <w:t>"&gt;</w:t>
       </w:r>
     </w:p>
     <w:p>
@@ -84,7 +143,23 @@
           <w:rStyle w:val="HTML-kod"/>
           <w:sz w:val="22"/>
         </w:rPr>
-        <w:t>&lt;head&gt;</w:t>
+        <w:t>&lt;</w:t>
+      </w:r>
+      <w:proofErr w:type="spellStart"/>
+      <w:r>
+        <w:rPr>
+          <w:rStyle w:val="HTML-kod"/>
+          <w:sz w:val="22"/>
+        </w:rPr>
+        <w:t>head</w:t>
+      </w:r>
+      <w:proofErr w:type="spellEnd"/>
+      <w:r>
+        <w:rPr>
+          <w:rStyle w:val="HTML-kod"/>
+          <w:sz w:val="22"/>
+        </w:rPr>
+        <w:t>&gt;</w:t>
       </w:r>
     </w:p>
     <w:p>
@@ -118,7 +193,55 @@
           <w:sz w:val="22"/>
         </w:rPr>
         <w:tab/>
-        <w:t>&lt;title&gt;WebbNote: Proof of Concept&lt;/title&gt;</w:t>
+        <w:t>&lt;</w:t>
+      </w:r>
+      <w:proofErr w:type="spellStart"/>
+      <w:r>
+        <w:rPr>
+          <w:rStyle w:val="HTML-kod"/>
+          <w:sz w:val="22"/>
+        </w:rPr>
+        <w:t>title&gt;WebbNote</w:t>
+      </w:r>
+      <w:proofErr w:type="spellEnd"/>
+      <w:r>
+        <w:rPr>
+          <w:rStyle w:val="HTML-kod"/>
+          <w:sz w:val="22"/>
+        </w:rPr>
+        <w:t xml:space="preserve">: </w:t>
+      </w:r>
+      <w:proofErr w:type="spellStart"/>
+      <w:r>
+        <w:rPr>
+          <w:rStyle w:val="HTML-kod"/>
+          <w:sz w:val="22"/>
+        </w:rPr>
+        <w:t>Proof</w:t>
+      </w:r>
+      <w:proofErr w:type="spellEnd"/>
+      <w:r>
+        <w:rPr>
+          <w:rStyle w:val="HTML-kod"/>
+          <w:sz w:val="22"/>
+        </w:rPr>
+        <w:t xml:space="preserve"> of </w:t>
+      </w:r>
+      <w:proofErr w:type="spellStart"/>
+      <w:r>
+        <w:rPr>
+          <w:rStyle w:val="HTML-kod"/>
+          <w:sz w:val="22"/>
+        </w:rPr>
+        <w:t>Concept&lt;/title</w:t>
+      </w:r>
+      <w:proofErr w:type="spellEnd"/>
+      <w:r>
+        <w:rPr>
+          <w:rStyle w:val="HTML-kod"/>
+          <w:sz w:val="22"/>
+        </w:rPr>
+        <w:t>&gt;</w:t>
       </w:r>
     </w:p>
     <w:p>
@@ -127,6 +250,7 @@
         <w:spacing w:line="240" w:lineRule="auto"/>
         <w:rPr>
           <w:rStyle w:val="HTML-kod"/>
+          <w:sz w:val="22"/>
         </w:rPr>
       </w:pPr>
       <w:r>
@@ -135,7 +259,47 @@
           <w:sz w:val="22"/>
         </w:rPr>
         <w:tab/>
-        <w:t>&lt;link rel="stylesheet" href="</w:t>
+        <w:t>&lt;</w:t>
+      </w:r>
+      <w:proofErr w:type="spellStart"/>
+      <w:r>
+        <w:rPr>
+          <w:rStyle w:val="HTML-kod"/>
+          <w:sz w:val="22"/>
+        </w:rPr>
+        <w:t>link</w:t>
+      </w:r>
+      <w:proofErr w:type="spellEnd"/>
+      <w:r>
+        <w:rPr>
+          <w:rStyle w:val="HTML-kod"/>
+          <w:sz w:val="22"/>
+        </w:rPr>
+        <w:t xml:space="preserve"> </w:t>
+      </w:r>
+      <w:proofErr w:type="spellStart"/>
+      <w:r>
+        <w:rPr>
+          <w:rStyle w:val="HTML-kod"/>
+          <w:sz w:val="22"/>
+        </w:rPr>
+        <w:t>rel="stylesheet</w:t>
+      </w:r>
+      <w:proofErr w:type="spellEnd"/>
+      <w:r>
+        <w:rPr>
+          <w:rStyle w:val="HTML-kod"/>
+          <w:sz w:val="22"/>
+        </w:rPr>
+        <w:t xml:space="preserve">" </w:t>
+      </w:r>
+      <w:proofErr w:type="spellStart"/>
+      <w:r>
+        <w:rPr>
+          <w:rStyle w:val="HTML-kod"/>
+          <w:sz w:val="22"/>
+        </w:rPr>
+        <w:t>href="</w:t>
       </w:r>
       <w:r>
         <w:rPr>
@@ -149,7 +313,22 @@
           <w:rStyle w:val="HTML-kod"/>
           <w:sz w:val="22"/>
         </w:rPr>
-        <w:t>webbnote.css" /&gt;</w:t>
+        <w:t>core</w:t>
+      </w:r>
+      <w:r>
+        <w:rPr>
+          <w:rStyle w:val="HTML-kod"/>
+          <w:sz w:val="22"/>
+        </w:rPr>
+        <w:t>.css</w:t>
+      </w:r>
+      <w:proofErr w:type="spellEnd"/>
+      <w:r>
+        <w:rPr>
+          <w:rStyle w:val="HTML-kod"/>
+          <w:sz w:val="22"/>
+        </w:rPr>
+        <w:t>" /&gt;</w:t>
       </w:r>
     </w:p>
     <w:p>
@@ -165,7 +344,56 @@
           <w:rStyle w:val="HTML-kod"/>
           <w:sz w:val="22"/>
         </w:rPr>
-        <w:t>&lt;/head&gt;</w:t>
+        <w:tab/>
+        <w:t>&lt;</w:t>
+      </w:r>
+      <w:proofErr w:type="spellStart"/>
+      <w:r>
+        <w:rPr>
+          <w:rStyle w:val="HTML-kod"/>
+          <w:sz w:val="22"/>
+        </w:rPr>
+        <w:t>link</w:t>
+      </w:r>
+      <w:proofErr w:type="spellEnd"/>
+      <w:r>
+        <w:rPr>
+          <w:rStyle w:val="HTML-kod"/>
+          <w:sz w:val="22"/>
+        </w:rPr>
+        <w:t xml:space="preserve"> </w:t>
+      </w:r>
+      <w:proofErr w:type="spellStart"/>
+      <w:r>
+        <w:rPr>
+          <w:rStyle w:val="HTML-kod"/>
+          <w:sz w:val="22"/>
+        </w:rPr>
+        <w:t>rel=”stylesheet</w:t>
+      </w:r>
+      <w:proofErr w:type="spellEnd"/>
+      <w:r>
+        <w:rPr>
+          <w:rStyle w:val="HTML-kod"/>
+          <w:sz w:val="22"/>
+        </w:rPr>
+        <w:t xml:space="preserve">” </w:t>
+      </w:r>
+      <w:proofErr w:type="spellStart"/>
+      <w:r>
+        <w:rPr>
+          <w:rStyle w:val="HTML-kod"/>
+          <w:sz w:val="22"/>
+        </w:rPr>
+        <w:t>href=”webbnote/default_theme.css</w:t>
+      </w:r>
+      <w:proofErr w:type="spellEnd"/>
+      <w:r>
+        <w:rPr>
+          <w:rStyle w:val="HTML-kod"/>
+          <w:sz w:val="22"/>
+        </w:rPr>
+        <w:t>” /&gt;</w:t>
       </w:r>
     </w:p>
     <w:p>
@@ -181,7 +409,23 @@
           <w:rStyle w:val="HTML-kod"/>
           <w:sz w:val="22"/>
         </w:rPr>
-        <w:t>&lt;body&gt;</w:t>
+        <w:t>&lt;/</w:t>
+      </w:r>
+      <w:proofErr w:type="spellStart"/>
+      <w:r>
+        <w:rPr>
+          <w:rStyle w:val="HTML-kod"/>
+          <w:sz w:val="22"/>
+        </w:rPr>
+        <w:t>head</w:t>
+      </w:r>
+      <w:proofErr w:type="spellEnd"/>
+      <w:r>
+        <w:rPr>
+          <w:rStyle w:val="HTML-kod"/>
+          <w:sz w:val="22"/>
+        </w:rPr>
+        <w:t>&gt;</w:t>
       </w:r>
     </w:p>
     <w:p>
@@ -192,6 +436,29 @@
           <w:rStyle w:val="HTML-kod"/>
         </w:rPr>
       </w:pPr>
+      <w:r>
+        <w:rPr>
+          <w:rStyle w:val="HTML-kod"/>
+          <w:sz w:val="22"/>
+        </w:rPr>
+        <w:t>&lt;</w:t>
+      </w:r>
+      <w:proofErr w:type="spellStart"/>
+      <w:r>
+        <w:rPr>
+          <w:rStyle w:val="HTML-kod"/>
+          <w:sz w:val="22"/>
+        </w:rPr>
+        <w:t>body</w:t>
+      </w:r>
+      <w:proofErr w:type="spellEnd"/>
+      <w:r>
+        <w:rPr>
+          <w:rStyle w:val="HTML-kod"/>
+          <w:sz w:val="22"/>
+        </w:rPr>
+        <w:t>&gt;</w:t>
+      </w:r>
     </w:p>
     <w:p>
       <w:pPr>
@@ -201,13 +468,6 @@
           <w:rStyle w:val="HTML-kod"/>
         </w:rPr>
       </w:pPr>
-      <w:r>
-        <w:rPr>
-          <w:rStyle w:val="HTML-kod"/>
-          <w:sz w:val="22"/>
-        </w:rPr>
-        <w:t>&lt;/body&gt;</w:t>
-      </w:r>
     </w:p>
     <w:p>
       <w:pPr>
@@ -222,6 +482,38 @@
           <w:rStyle w:val="HTML-kod"/>
           <w:sz w:val="22"/>
         </w:rPr>
+        <w:t>&lt;/</w:t>
+      </w:r>
+      <w:proofErr w:type="spellStart"/>
+      <w:r>
+        <w:rPr>
+          <w:rStyle w:val="HTML-kod"/>
+          <w:sz w:val="22"/>
+        </w:rPr>
+        <w:t>body</w:t>
+      </w:r>
+      <w:proofErr w:type="spellEnd"/>
+      <w:r>
+        <w:rPr>
+          <w:rStyle w:val="HTML-kod"/>
+          <w:sz w:val="22"/>
+        </w:rPr>
+        <w:t>&gt;</w:t>
+      </w:r>
+    </w:p>
+    <w:p>
+      <w:pPr>
+        <w:pStyle w:val="HTML"/>
+        <w:spacing w:line="240" w:lineRule="auto"/>
+        <w:rPr>
+          <w:rStyle w:val="HTML-kod"/>
+        </w:rPr>
+      </w:pPr>
+      <w:r>
+        <w:rPr>
+          <w:rStyle w:val="HTML-kod"/>
+          <w:sz w:val="22"/>
+        </w:rPr>
         <w:t>&lt;/html&gt;</w:t>
       </w:r>
     </w:p>
@@ -245,17 +537,45 @@
           <w:rStyle w:val="HTML-kod"/>
           <w:sz w:val="24"/>
         </w:rPr>
-        <w:t>&lt;body&gt;</w:t>
-      </w:r>
-      <w:r>
-        <w:t xml:space="preserve">-elementet (alltså mellan </w:t>
-      </w:r>
+        <w:t>&lt;</w:t>
+      </w:r>
+      <w:proofErr w:type="spellStart"/>
       <w:r>
         <w:rPr>
           <w:rStyle w:val="HTML-kod"/>
           <w:sz w:val="24"/>
         </w:rPr>
-        <w:t>&lt;body&gt;</w:t>
+        <w:t>body&gt;</w:t>
+      </w:r>
+      <w:r>
+        <w:t>-elementet</w:t>
+      </w:r>
+      <w:proofErr w:type="spellEnd"/>
+      <w:r>
+        <w:t xml:space="preserve"> (alltså mellan </w:t>
+      </w:r>
+      <w:r>
+        <w:rPr>
+          <w:rStyle w:val="HTML-kod"/>
+          <w:sz w:val="24"/>
+        </w:rPr>
+        <w:t>&lt;</w:t>
+      </w:r>
+      <w:proofErr w:type="spellStart"/>
+      <w:r>
+        <w:rPr>
+          <w:rStyle w:val="HTML-kod"/>
+          <w:sz w:val="24"/>
+        </w:rPr>
+        <w:t>body</w:t>
+      </w:r>
+      <w:proofErr w:type="spellEnd"/>
+      <w:r>
+        <w:rPr>
+          <w:rStyle w:val="HTML-kod"/>
+          <w:sz w:val="24"/>
+        </w:rPr>
+        <w:t>&gt;</w:t>
       </w:r>
       <w:r>
         <w:t xml:space="preserve"> och </w:t>
@@ -265,7 +585,23 @@
           <w:rStyle w:val="HTML-kod"/>
           <w:sz w:val="24"/>
         </w:rPr>
-        <w:t>&lt;/body&gt;</w:t>
+        <w:t>&lt;/</w:t>
+      </w:r>
+      <w:proofErr w:type="spellStart"/>
+      <w:r>
+        <w:rPr>
+          <w:rStyle w:val="HTML-kod"/>
+          <w:sz w:val="24"/>
+        </w:rPr>
+        <w:t>body</w:t>
+      </w:r>
+      <w:proofErr w:type="spellEnd"/>
+      <w:r>
+        <w:rPr>
+          <w:rStyle w:val="HTML-kod"/>
+          <w:sz w:val="24"/>
+        </w:rPr>
+        <w:t>&gt;</w:t>
       </w:r>
       <w:r>
         <w:t>).</w:t>
@@ -283,15 +619,18 @@
       <w:r>
         <w:t xml:space="preserve"> har klassen </w:t>
       </w:r>
+      <w:proofErr w:type="spellStart"/>
       <w:r>
         <w:rPr>
           <w:i/>
         </w:rPr>
         <w:t>dev</w:t>
       </w:r>
+      <w:proofErr w:type="spellEnd"/>
       <w:r>
         <w:t xml:space="preserve"> så kommer alla sidor i din presentation att visas samtidigt i webbläsaren, stackade på varandra med den första längst upp. När det är dags att testa presentationen med ljud och sedan lämna ut den till studenterna så är det bara att ta bort </w:t>
       </w:r>
+      <w:proofErr w:type="spellStart"/>
       <w:r>
         <w:rPr>
           <w:i/>
@@ -299,7 +638,11 @@
         <w:t>dev</w:t>
       </w:r>
       <w:r>
-        <w:t>-klassen.</w:t>
+        <w:t>-klassen</w:t>
+      </w:r>
+      <w:proofErr w:type="spellEnd"/>
+      <w:r>
+        <w:t>.</w:t>
       </w:r>
     </w:p>
     <w:p>
@@ -315,14 +658,24 @@
         <w:spacing w:line="360" w:lineRule="auto"/>
       </w:pPr>
       <w:r>
-        <w:t xml:space="preserve">Hela din presentation måste placeras i valfritt blocklevel-HTML-element med ID </w:t>
-      </w:r>
+        <w:t xml:space="preserve">Hela din presentation måste placeras i valfritt </w:t>
+      </w:r>
+      <w:proofErr w:type="spellStart"/>
+      <w:r>
+        <w:t>blocklevel-HTML-element</w:t>
+      </w:r>
+      <w:proofErr w:type="spellEnd"/>
+      <w:r>
+        <w:t xml:space="preserve"> med ID </w:t>
+      </w:r>
+      <w:proofErr w:type="spellStart"/>
       <w:r>
         <w:rPr>
           <w:i/>
         </w:rPr>
         <w:t>keynote</w:t>
       </w:r>
+      <w:proofErr w:type="spellEnd"/>
       <w:r>
         <w:t xml:space="preserve">. Jag rekommenderar att elementet </w:t>
       </w:r>
@@ -331,7 +684,23 @@
           <w:rStyle w:val="HTML-kod"/>
           <w:sz w:val="24"/>
         </w:rPr>
-        <w:t>&lt;article&gt;</w:t>
+        <w:t>&lt;</w:t>
+      </w:r>
+      <w:proofErr w:type="spellStart"/>
+      <w:r>
+        <w:rPr>
+          <w:rStyle w:val="HTML-kod"/>
+          <w:sz w:val="24"/>
+        </w:rPr>
+        <w:t>article</w:t>
+      </w:r>
+      <w:proofErr w:type="spellEnd"/>
+      <w:r>
+        <w:rPr>
+          <w:rStyle w:val="HTML-kod"/>
+          <w:sz w:val="24"/>
+        </w:rPr>
+        <w:t>&gt;</w:t>
       </w:r>
       <w:r>
         <w:t xml:space="preserve"> används då detta känns mest semantiskt korrekt.</w:t>
@@ -349,7 +718,23 @@
           <w:rStyle w:val="HTML-kod"/>
           <w:sz w:val="24"/>
         </w:rPr>
-        <w:t>&lt;section&gt;</w:t>
+        <w:t>&lt;</w:t>
+      </w:r>
+      <w:proofErr w:type="spellStart"/>
+      <w:r>
+        <w:rPr>
+          <w:rStyle w:val="HTML-kod"/>
+          <w:sz w:val="24"/>
+        </w:rPr>
+        <w:t>section</w:t>
+      </w:r>
+      <w:proofErr w:type="spellEnd"/>
+      <w:r>
+        <w:rPr>
+          <w:rStyle w:val="HTML-kod"/>
+          <w:sz w:val="24"/>
+        </w:rPr>
+        <w:t>&gt;</w:t>
       </w:r>
       <w:r>
         <w:t xml:space="preserve">. Det viktigaste är att elementet som du väljer ges klassen </w:t>
@@ -383,7 +768,23 @@
           <w:rStyle w:val="HTML-kod"/>
           <w:sz w:val="24"/>
         </w:rPr>
-        <w:t>&lt;ul&gt;</w:t>
+        <w:t>&lt;</w:t>
+      </w:r>
+      <w:proofErr w:type="spellStart"/>
+      <w:r>
+        <w:rPr>
+          <w:rStyle w:val="HTML-kod"/>
+          <w:sz w:val="24"/>
+        </w:rPr>
+        <w:t>ul</w:t>
+      </w:r>
+      <w:proofErr w:type="spellEnd"/>
+      <w:r>
+        <w:rPr>
+          <w:rStyle w:val="HTML-kod"/>
+          <w:sz w:val="24"/>
+        </w:rPr>
+        <w:t>&gt;</w:t>
       </w:r>
       <w:r>
         <w:t xml:space="preserve">) på varje sida och göra punkterna som listpunkter </w:t>
@@ -393,7 +794,23 @@
           <w:rStyle w:val="HTML-kod"/>
           <w:sz w:val="24"/>
         </w:rPr>
-        <w:t>&lt;li&gt;</w:t>
+        <w:t>&lt;</w:t>
+      </w:r>
+      <w:proofErr w:type="spellStart"/>
+      <w:r>
+        <w:rPr>
+          <w:rStyle w:val="HTML-kod"/>
+          <w:sz w:val="24"/>
+        </w:rPr>
+        <w:t>li</w:t>
+      </w:r>
+      <w:proofErr w:type="spellEnd"/>
+      <w:r>
+        <w:rPr>
+          <w:rStyle w:val="HTML-kod"/>
+          <w:sz w:val="24"/>
+        </w:rPr>
+        <w:t>&gt;</w:t>
       </w:r>
       <w:r>
         <w:t>.</w:t>
@@ -401,12 +818,14 @@
       <w:r>
         <w:t xml:space="preserve"> Listpunkter ska ges klassen </w:t>
       </w:r>
+      <w:proofErr w:type="spellStart"/>
       <w:r>
         <w:rPr>
           <w:i/>
         </w:rPr>
         <w:t>bullet</w:t>
       </w:r>
+      <w:proofErr w:type="spellEnd"/>
       <w:r>
         <w:t>.</w:t>
       </w:r>
@@ -424,16 +843,33 @@
         <w:spacing w:line="360" w:lineRule="auto"/>
       </w:pPr>
       <w:r>
-        <w:t>Synligheten hos samtliga element i WebbNote kan styras av tidskoden i din ljudfil. Detta borde vara intressant för i första hand sidor och i andra hand listpunkter.</w:t>
-      </w:r>
-    </w:p>
-    <w:p>
-      <w:pPr>
-        <w:spacing w:line="360" w:lineRule="auto"/>
-      </w:pPr>
-      <w:r>
-        <w:t xml:space="preserve">Ett element ges tidskodsinställningar genom attributet </w:t>
-      </w:r>
+        <w:t xml:space="preserve">Synligheten hos samtliga element i </w:t>
+      </w:r>
+      <w:proofErr w:type="spellStart"/>
+      <w:r>
+        <w:t>WebbNote</w:t>
+      </w:r>
+      <w:proofErr w:type="spellEnd"/>
+      <w:r>
+        <w:t xml:space="preserve"> kan styras av tidskoden i din ljudfil. Detta borde vara intressant för i första hand sidor och i andra hand listpunkter.</w:t>
+      </w:r>
+    </w:p>
+    <w:p>
+      <w:pPr>
+        <w:spacing w:line="360" w:lineRule="auto"/>
+      </w:pPr>
+      <w:r>
+        <w:t xml:space="preserve">Ett element ges </w:t>
+      </w:r>
+      <w:proofErr w:type="spellStart"/>
+      <w:r>
+        <w:t>tidskodsinställningar</w:t>
+      </w:r>
+      <w:proofErr w:type="spellEnd"/>
+      <w:r>
+        <w:t xml:space="preserve"> genom attributet </w:t>
+      </w:r>
+      <w:proofErr w:type="spellStart"/>
       <w:r>
         <w:rPr>
           <w:rStyle w:val="HTML-kod"/>
@@ -441,9 +877,11 @@
         </w:rPr>
         <w:t>data-visible</w:t>
       </w:r>
+      <w:proofErr w:type="spellEnd"/>
       <w:r>
         <w:t xml:space="preserve"> som ges ett värde i millisekunder. Om elementet senare ska döljas (varje sida bör döljas när den inte längre är aktuell) så används attributet </w:t>
       </w:r>
+      <w:proofErr w:type="spellStart"/>
       <w:r>
         <w:rPr>
           <w:rStyle w:val="HTML-kod"/>
@@ -451,6 +889,7 @@
         </w:rPr>
         <w:t>data-hide</w:t>
       </w:r>
+      <w:proofErr w:type="spellEnd"/>
       <w:r>
         <w:t>. (Listpunkterna behöver inte döljas manuellt. Detta sköts automatiskt då den aktuella sidan döljs.)</w:t>
       </w:r>
@@ -475,7 +914,39 @@
           <w:rStyle w:val="HTML-kod"/>
           <w:sz w:val="22"/>
         </w:rPr>
-        <w:t>&lt;section class=”page” data-visible=”120000” data-hide=”150000”&gt;</w:t>
+        <w:t>&lt;</w:t>
+      </w:r>
+      <w:proofErr w:type="spellStart"/>
+      <w:r>
+        <w:rPr>
+          <w:rStyle w:val="HTML-kod"/>
+          <w:sz w:val="22"/>
+        </w:rPr>
+        <w:t>section</w:t>
+      </w:r>
+      <w:proofErr w:type="spellEnd"/>
+      <w:r>
+        <w:rPr>
+          <w:rStyle w:val="HTML-kod"/>
+          <w:sz w:val="22"/>
+        </w:rPr>
+        <w:t xml:space="preserve"> </w:t>
+      </w:r>
+      <w:proofErr w:type="spellStart"/>
+      <w:r>
+        <w:rPr>
+          <w:rStyle w:val="HTML-kod"/>
+          <w:sz w:val="22"/>
+        </w:rPr>
+        <w:t>class=”page</w:t>
+      </w:r>
+      <w:proofErr w:type="spellEnd"/>
+      <w:r>
+        <w:rPr>
+          <w:rStyle w:val="HTML-kod"/>
+          <w:sz w:val="22"/>
+        </w:rPr>
+        <w:t>” data-visible=”120000” data-hide=”150000”&gt;</w:t>
       </w:r>
     </w:p>
     <w:p>
@@ -505,7 +976,23 @@
           <w:rStyle w:val="HTML-kod"/>
           <w:sz w:val="22"/>
         </w:rPr>
-        <w:t>&lt;/section&gt;</w:t>
+        <w:t>&lt;/</w:t>
+      </w:r>
+      <w:proofErr w:type="spellStart"/>
+      <w:r>
+        <w:rPr>
+          <w:rStyle w:val="HTML-kod"/>
+          <w:sz w:val="22"/>
+        </w:rPr>
+        <w:t>section</w:t>
+      </w:r>
+      <w:proofErr w:type="spellEnd"/>
+      <w:r>
+        <w:rPr>
+          <w:rStyle w:val="HTML-kod"/>
+          <w:sz w:val="22"/>
+        </w:rPr>
+        <w:t>&gt;</w:t>
       </w:r>
     </w:p>
     <w:p>
@@ -534,14 +1021,24 @@
         <w:spacing w:line="360" w:lineRule="auto"/>
       </w:pPr>
       <w:r>
-        <w:t xml:space="preserve">För att skapa en tydlig startsida till din keynote kan du använda dig av klassen </w:t>
-      </w:r>
+        <w:t xml:space="preserve">För att skapa en tydlig startsida till din </w:t>
+      </w:r>
+      <w:proofErr w:type="spellStart"/>
+      <w:r>
+        <w:t>keynote</w:t>
+      </w:r>
+      <w:proofErr w:type="spellEnd"/>
+      <w:r>
+        <w:t xml:space="preserve"> kan du använda dig av klassen </w:t>
+      </w:r>
+      <w:proofErr w:type="spellStart"/>
       <w:r>
         <w:rPr>
           <w:i/>
         </w:rPr>
         <w:t>startup</w:t>
       </w:r>
+      <w:proofErr w:type="spellEnd"/>
       <w:r>
         <w:t xml:space="preserve"> på den ”page” du vill ha som startsida. Använd sedan en rubrik av första graden (</w:t>
       </w:r>
@@ -571,21 +1068,25 @@
       <w:r>
         <w:t xml:space="preserve">Sidrubriker placeras med fördel i samma lista som listpunkterna, men utan klassen </w:t>
       </w:r>
+      <w:proofErr w:type="spellStart"/>
       <w:r>
         <w:rPr>
           <w:i/>
         </w:rPr>
         <w:t>bullet</w:t>
       </w:r>
+      <w:proofErr w:type="spellEnd"/>
       <w:r>
         <w:t xml:space="preserve">. Använd istället </w:t>
       </w:r>
+      <w:proofErr w:type="spellStart"/>
       <w:r>
         <w:rPr>
           <w:i/>
         </w:rPr>
         <w:t>headline</w:t>
       </w:r>
+      <w:proofErr w:type="spellEnd"/>
       <w:r>
         <w:t>. Dessutom bör du använda andra gradens rubrik (</w:t>
       </w:r>
@@ -613,14 +1114,54 @@
         <w:spacing w:line="360" w:lineRule="auto"/>
       </w:pPr>
       <w:r>
-        <w:t xml:space="preserve">Den timingbaserade visningen av element och uppspelningen av ljud förlitar sig på javascript för att fungera. Följande kod ska läggas in längst ner i bodyn, alldeles innan sluttaggen </w:t>
+        <w:t xml:space="preserve">Den </w:t>
+      </w:r>
+      <w:proofErr w:type="spellStart"/>
+      <w:r>
+        <w:t>timingbaserade</w:t>
+      </w:r>
+      <w:proofErr w:type="spellEnd"/>
+      <w:r>
+        <w:t xml:space="preserve"> visningen av element och uppspelningen av ljud förlitar sig på </w:t>
+      </w:r>
+      <w:proofErr w:type="spellStart"/>
+      <w:r>
+        <w:t>javascript</w:t>
+      </w:r>
+      <w:proofErr w:type="spellEnd"/>
+      <w:r>
+        <w:t xml:space="preserve"> för att fungera. Följande kod ska läggas in längst ner i </w:t>
+      </w:r>
+      <w:proofErr w:type="spellStart"/>
+      <w:r>
+        <w:t>bodyn</w:t>
+      </w:r>
+      <w:proofErr w:type="spellEnd"/>
+      <w:r>
+        <w:t xml:space="preserve">, alldeles innan sluttaggen </w:t>
       </w:r>
       <w:r>
         <w:rPr>
           <w:rStyle w:val="HTML-kod"/>
           <w:sz w:val="24"/>
         </w:rPr>
-        <w:t>&lt;/body&gt;</w:t>
+        <w:t>&lt;/</w:t>
+      </w:r>
+      <w:proofErr w:type="spellStart"/>
+      <w:r>
+        <w:rPr>
+          <w:rStyle w:val="HTML-kod"/>
+          <w:sz w:val="24"/>
+        </w:rPr>
+        <w:t>body</w:t>
+      </w:r>
+      <w:proofErr w:type="spellEnd"/>
+      <w:r>
+        <w:rPr>
+          <w:rStyle w:val="HTML-kod"/>
+          <w:sz w:val="24"/>
+        </w:rPr>
+        <w:t>&gt;</w:t>
       </w:r>
       <w:r>
         <w:t>.</w:t>
@@ -667,7 +1208,15 @@
           <w:rStyle w:val="HTML-kod"/>
           <w:sz w:val="22"/>
         </w:rPr>
-        <w:t>&lt;script src="</w:t>
+        <w:t xml:space="preserve">&lt;script </w:t>
+      </w:r>
+      <w:proofErr w:type="spellStart"/>
+      <w:r>
+        <w:rPr>
+          <w:rStyle w:val="HTML-kod"/>
+          <w:sz w:val="22"/>
+        </w:rPr>
+        <w:t>src="</w:t>
       </w:r>
       <w:r>
         <w:rPr>
@@ -681,32 +1230,77 @@
           <w:rStyle w:val="HTML-kod"/>
           <w:sz w:val="22"/>
         </w:rPr>
-        <w:t>webbnote.js"&gt;&lt;/script&gt;</w:t>
-      </w:r>
-    </w:p>
-    <w:p>
-      <w:pPr>
-        <w:spacing w:line="360" w:lineRule="auto"/>
-      </w:pPr>
-    </w:p>
-    <w:p>
-      <w:pPr>
-        <w:spacing w:line="360" w:lineRule="auto"/>
-      </w:pPr>
-      <w:r>
-        <w:t>Detta laddar in biblioteken ”jQuery” och ”WebbNote”. Slutligen måste du aktivera din webbnote</w:t>
-      </w:r>
+        <w:t>webbnote.js"&gt;&lt;/script</w:t>
+      </w:r>
+      <w:proofErr w:type="spellEnd"/>
+      <w:r>
+        <w:rPr>
+          <w:rStyle w:val="HTML-kod"/>
+          <w:sz w:val="22"/>
+        </w:rPr>
+        <w:t>&gt;</w:t>
+      </w:r>
+    </w:p>
+    <w:p>
+      <w:pPr>
+        <w:spacing w:line="360" w:lineRule="auto"/>
+      </w:pPr>
+    </w:p>
+    <w:p>
+      <w:pPr>
+        <w:spacing w:line="360" w:lineRule="auto"/>
+      </w:pPr>
+      <w:r>
+        <w:t>Detta laddar in biblioteken ”</w:t>
+      </w:r>
+      <w:proofErr w:type="spellStart"/>
+      <w:r>
+        <w:t>jQuery</w:t>
+      </w:r>
+      <w:proofErr w:type="spellEnd"/>
+      <w:r>
+        <w:t>” och ”</w:t>
+      </w:r>
+      <w:proofErr w:type="spellStart"/>
+      <w:r>
+        <w:t>WebbNote</w:t>
+      </w:r>
+      <w:proofErr w:type="spellEnd"/>
+      <w:r>
+        <w:t xml:space="preserve">”. Slutligen måste du aktivera din </w:t>
+      </w:r>
+      <w:proofErr w:type="spellStart"/>
+      <w:r>
+        <w:t>webbnote</w:t>
+      </w:r>
+      <w:proofErr w:type="spellEnd"/>
       <w:r>
         <w:t xml:space="preserve">. Detta görs med funktionen </w:t>
       </w:r>
+      <w:proofErr w:type="spellStart"/>
       <w:r>
         <w:rPr>
           <w:b/>
         </w:rPr>
-        <w:t>init_webbnote()</w:t>
-      </w:r>
-      <w:r>
-        <w:t>. Den kräver en eller flera ljudfiler för att fungera. Du anger vilka med hjälp av en array.</w:t>
+        <w:t>init_webbnote</w:t>
+      </w:r>
+      <w:proofErr w:type="spellEnd"/>
+      <w:r>
+        <w:rPr>
+          <w:b/>
+        </w:rPr>
+        <w:t>()</w:t>
+      </w:r>
+      <w:r>
+        <w:t xml:space="preserve">. Den kräver en eller flera ljudfiler för att fungera. Du anger vilka med hjälp av en </w:t>
+      </w:r>
+      <w:proofErr w:type="spellStart"/>
+      <w:r>
+        <w:t>array</w:t>
+      </w:r>
+      <w:proofErr w:type="spellEnd"/>
+      <w:r>
+        <w:t>.</w:t>
       </w:r>
     </w:p>
     <w:p>
@@ -736,22 +1330,95 @@
           <w:rStyle w:val="HTML-kod"/>
           <w:sz w:val="22"/>
         </w:rPr>
-        <w:t>var files = new Array(ljudfil.mp3', 'ljudfil.aac', ljudfil.wav');</w:t>
-      </w:r>
-    </w:p>
-    <w:p>
-      <w:pPr>
-        <w:spacing w:line="360" w:lineRule="auto"/>
-        <w:rPr>
-          <w:rStyle w:val="HTML-kod"/>
-        </w:rPr>
-      </w:pPr>
-      <w:r>
-        <w:rPr>
-          <w:rStyle w:val="HTML-kod"/>
-          <w:sz w:val="22"/>
-        </w:rPr>
-        <w:t>init_webbnote(files);</w:t>
+        <w:t xml:space="preserve">var </w:t>
+      </w:r>
+      <w:proofErr w:type="spellStart"/>
+      <w:r>
+        <w:rPr>
+          <w:rStyle w:val="HTML-kod"/>
+          <w:sz w:val="22"/>
+        </w:rPr>
+        <w:t>files</w:t>
+      </w:r>
+      <w:proofErr w:type="spellEnd"/>
+      <w:r>
+        <w:rPr>
+          <w:rStyle w:val="HTML-kod"/>
+          <w:sz w:val="22"/>
+        </w:rPr>
+        <w:t xml:space="preserve"> = new Array(ljudfil.mp3', '</w:t>
+      </w:r>
+      <w:proofErr w:type="spellStart"/>
+      <w:r>
+        <w:rPr>
+          <w:rStyle w:val="HTML-kod"/>
+          <w:sz w:val="22"/>
+        </w:rPr>
+        <w:t>ljudfil.aac</w:t>
+      </w:r>
+      <w:proofErr w:type="spellEnd"/>
+      <w:r>
+        <w:rPr>
+          <w:rStyle w:val="HTML-kod"/>
+          <w:sz w:val="22"/>
+        </w:rPr>
+        <w:t xml:space="preserve">', </w:t>
+      </w:r>
+      <w:proofErr w:type="spellStart"/>
+      <w:r>
+        <w:rPr>
+          <w:rStyle w:val="HTML-kod"/>
+          <w:sz w:val="22"/>
+        </w:rPr>
+        <w:t>ljudfil.wav</w:t>
+      </w:r>
+      <w:proofErr w:type="spellEnd"/>
+      <w:r>
+        <w:rPr>
+          <w:rStyle w:val="HTML-kod"/>
+          <w:sz w:val="22"/>
+        </w:rPr>
+        <w:t>');</w:t>
+      </w:r>
+    </w:p>
+    <w:p>
+      <w:pPr>
+        <w:spacing w:line="360" w:lineRule="auto"/>
+        <w:rPr>
+          <w:rStyle w:val="HTML-kod"/>
+        </w:rPr>
+      </w:pPr>
+      <w:proofErr w:type="spellStart"/>
+      <w:r>
+        <w:rPr>
+          <w:rStyle w:val="HTML-kod"/>
+          <w:sz w:val="22"/>
+        </w:rPr>
+        <w:t>init_webbnote</w:t>
+      </w:r>
+      <w:proofErr w:type="spellEnd"/>
+      <w:r>
+        <w:rPr>
+          <w:rStyle w:val="HTML-kod"/>
+          <w:sz w:val="22"/>
+        </w:rPr>
+        <w:t>(</w:t>
+      </w:r>
+      <w:proofErr w:type="spellStart"/>
+      <w:r>
+        <w:rPr>
+          <w:rStyle w:val="HTML-kod"/>
+          <w:sz w:val="22"/>
+        </w:rPr>
+        <w:t>files</w:t>
+      </w:r>
+      <w:proofErr w:type="spellEnd"/>
+      <w:r>
+        <w:rPr>
+          <w:rStyle w:val="HTML-kod"/>
+          <w:sz w:val="22"/>
+        </w:rPr>
+        <w:t>);</w:t>
       </w:r>
     </w:p>
     <w:p>
@@ -794,8 +1461,13 @@
       <w:pPr>
         <w:spacing w:line="360" w:lineRule="auto"/>
       </w:pPr>
-      <w:r>
-        <w:t>WebbNote är testat (2011-04-04) och fullt fungerande i följande webbläsare:</w:t>
+      <w:proofErr w:type="spellStart"/>
+      <w:r>
+        <w:t>WebbNote</w:t>
+      </w:r>
+      <w:proofErr w:type="spellEnd"/>
+      <w:r>
+        <w:t xml:space="preserve"> är testat (2011-04-04) och fullt fungerande i följande webbläsare:</w:t>
       </w:r>
     </w:p>
     <w:p>
@@ -829,7 +1501,15 @@
         <w:spacing w:line="360" w:lineRule="auto"/>
       </w:pPr>
       <w:r>
-        <w:t>Mozilla Firefox 4.0</w:t>
+        <w:t xml:space="preserve">Mozilla </w:t>
+      </w:r>
+      <w:proofErr w:type="spellStart"/>
+      <w:r>
+        <w:t>Firefox</w:t>
+      </w:r>
+      <w:proofErr w:type="spellEnd"/>
+      <w:r>
+        <w:t xml:space="preserve"> 4.0</w:t>
       </w:r>
     </w:p>
     <w:p>
@@ -842,7 +1522,15 @@
         <w:spacing w:line="360" w:lineRule="auto"/>
       </w:pPr>
       <w:r>
-        <w:t>Google Chrome 10</w:t>
+        <w:t xml:space="preserve">Google </w:t>
+      </w:r>
+      <w:proofErr w:type="spellStart"/>
+      <w:r>
+        <w:t>Chrome</w:t>
+      </w:r>
+      <w:proofErr w:type="spellEnd"/>
+      <w:r>
+        <w:t xml:space="preserve"> 10</w:t>
       </w:r>
     </w:p>
     <w:p>
@@ -892,7 +1580,15 @@
         <w:spacing w:line="360" w:lineRule="auto"/>
       </w:pPr>
       <w:r>
-        <w:t>Mozilla Firefox 4.0</w:t>
+        <w:t xml:space="preserve">Mozilla </w:t>
+      </w:r>
+      <w:proofErr w:type="spellStart"/>
+      <w:r>
+        <w:t>Firefox</w:t>
+      </w:r>
+      <w:proofErr w:type="spellEnd"/>
+      <w:r>
+        <w:t xml:space="preserve"> 4.0</w:t>
       </w:r>
     </w:p>
     <w:p>
@@ -918,7 +1614,15 @@
         <w:spacing w:line="360" w:lineRule="auto"/>
       </w:pPr>
       <w:r>
-        <w:t>Google Chrome 10</w:t>
+        <w:t xml:space="preserve">Google </w:t>
+      </w:r>
+      <w:proofErr w:type="spellStart"/>
+      <w:r>
+        <w:t>Chrome</w:t>
+      </w:r>
+      <w:proofErr w:type="spellEnd"/>
+      <w:r>
+        <w:t xml:space="preserve"> 10</w:t>
       </w:r>
     </w:p>
     <w:p>
@@ -931,7 +1635,15 @@
         <w:spacing w:line="360" w:lineRule="auto"/>
       </w:pPr>
       <w:r>
-        <w:t>Apple Safari 5.0.4 (kräver att Quicktime är installerat)</w:t>
+        <w:t xml:space="preserve">Apple Safari 5.0.4 (kräver att </w:t>
+      </w:r>
+      <w:proofErr w:type="spellStart"/>
+      <w:r>
+        <w:t>Quicktime</w:t>
+      </w:r>
+      <w:proofErr w:type="spellEnd"/>
+      <w:r>
+        <w:t xml:space="preserve"> är installerat)</w:t>
       </w:r>
     </w:p>
     <w:p>
@@ -951,8 +1663,21 @@
         </w:numPr>
         <w:spacing w:line="360" w:lineRule="auto"/>
       </w:pPr>
-      <w:r>
-        <w:t>iPhone (iOS 4.0.2)</w:t>
+      <w:proofErr w:type="spellStart"/>
+      <w:r>
+        <w:t>iPhone</w:t>
+      </w:r>
+      <w:proofErr w:type="spellEnd"/>
+      <w:r>
+        <w:t xml:space="preserve"> (</w:t>
+      </w:r>
+      <w:proofErr w:type="spellStart"/>
+      <w:r>
+        <w:t>iOS</w:t>
+      </w:r>
+      <w:proofErr w:type="spellEnd"/>
+      <w:r>
+        <w:t xml:space="preserve"> 4.0.2)</w:t>
       </w:r>
     </w:p>
     <w:p>
@@ -964,8 +1689,21 @@
         </w:numPr>
         <w:spacing w:line="360" w:lineRule="auto"/>
       </w:pPr>
-      <w:r>
-        <w:t>iPad (iOS 4.2)</w:t>
+      <w:proofErr w:type="spellStart"/>
+      <w:r>
+        <w:t>iPad</w:t>
+      </w:r>
+      <w:proofErr w:type="spellEnd"/>
+      <w:r>
+        <w:t xml:space="preserve"> (</w:t>
+      </w:r>
+      <w:proofErr w:type="spellStart"/>
+      <w:r>
+        <w:t>iOS</w:t>
+      </w:r>
+      <w:proofErr w:type="spellEnd"/>
+      <w:r>
+        <w:t xml:space="preserve"> 4.2)</w:t>
       </w:r>
     </w:p>
     <w:sectPr>

</xml_diff>